<commit_message>
docs: Marcadas suplementarias del student 2
</commit_message>
<xml_diff>
--- a/reports/C2/Student #2/02 - Requirements - Student #2.docx
+++ b/reports/C2/Student #2/02 - Requirements - Student #2.docx
@@ -141,7 +141,6 @@
                 <w15:appearance w15:val="hidden"/>
                 <w:text/>
               </w:sdtPr>
-              <w:sdtEndPr/>
               <w:sdtContent>
                 <w:r>
                   <w:rPr>
@@ -231,7 +230,6 @@
                 <w15:appearance w15:val="hidden"/>
                 <w:text/>
               </w:sdtPr>
-              <w:sdtEndPr/>
               <w:sdtContent>
                 <w:r>
                   <w:rPr>
@@ -337,7 +335,6 @@
                 <w15:appearance w15:val="hidden"/>
                 <w:text/>
               </w:sdtPr>
-              <w:sdtEndPr/>
               <w:sdtContent>
                 <w:r>
                   <w:rPr>
@@ -392,7 +389,6 @@
                 <w15:appearance w15:val="hidden"/>
                 <w:text/>
               </w:sdtPr>
-              <w:sdtEndPr/>
               <w:sdtContent>
                 <w:r>
                   <w:rPr>
@@ -457,7 +453,6 @@
                 <w15:appearance w15:val="hidden"/>
                 <w:text/>
               </w:sdtPr>
-              <w:sdtEndPr/>
               <w:sdtContent>
                 <w:r>
                   <w:rPr>
@@ -534,7 +529,6 @@
                 <w15:appearance w15:val="hidden"/>
                 <w:text/>
               </w:sdtPr>
-              <w:sdtEndPr/>
               <w:sdtContent>
                 <w:r>
                   <w:rPr>
@@ -637,7 +631,6 @@
                 <w15:appearance w15:val="hidden"/>
                 <w:text/>
               </w:sdtPr>
-              <w:sdtEndPr/>
               <w:sdtContent>
                 <w:r>
                   <w:rPr>
@@ -693,6 +686,7 @@
         <w:rPr>
           <w:rFonts w:cstheme="majorHAnsi"/>
         </w:rPr>
+        <w:lastRenderedPageBreak/>
         <w:t>MANDATORY</w:t>
       </w:r>
       <w:r>
@@ -877,7 +871,6 @@
           <w15:appearance w15:val="hidden"/>
           <w:text/>
         </w:sdtPr>
-        <w:sdtEndPr/>
         <w:sdtContent>
           <w:r>
             <w:t xml:space="preserve">  </w:t>
@@ -1004,7 +997,6 @@
           <w15:appearance w15:val="hidden"/>
           <w:text/>
         </w:sdtPr>
-        <w:sdtEndPr/>
         <w:sdtContent>
           <w:r>
             <w:rPr>
@@ -1136,6 +1128,7 @@
         <w:rPr>
           <w:rFonts w:cstheme="majorHAnsi"/>
         </w:rPr>
+        <w:lastRenderedPageBreak/>
         <w:t>MANDATORY</w:t>
       </w:r>
       <w:r>
@@ -1340,7 +1333,6 @@
           <w15:appearance w15:val="hidden"/>
           <w:text/>
         </w:sdtPr>
-        <w:sdtEndPr/>
         <w:sdtContent>
           <w:r>
             <w:t xml:space="preserve">  </w:t>
@@ -1596,7 +1588,6 @@
           <w15:appearance w15:val="hidden"/>
           <w:text/>
         </w:sdtPr>
-        <w:sdtEndPr/>
         <w:sdtContent>
           <w:r>
             <w:t xml:space="preserve">  </w:t>
@@ -1825,7 +1816,6 @@
           </w:placeholder>
           <w:text/>
         </w:sdtPr>
-        <w:sdtEndPr/>
         <w:sdtContent>
           <w:r>
             <w:rPr>
@@ -1928,6 +1918,7 @@
         <w:rPr>
           <w:lang w:val="es-ES"/>
         </w:rPr>
+        <w:lastRenderedPageBreak/>
         <w:t>Pero al revisar la implementación de los requisitos funcionales, realmente no es posible gestionar los pasajeros y gestionarlos independientemente de las reservas, lo que no justifica o este diseño o esa implementación de la funcionalidad.</w:t>
       </w:r>
     </w:p>
@@ -2180,7 +2171,6 @@
           <w15:appearance w15:val="hidden"/>
           <w:text/>
         </w:sdtPr>
-        <w:sdtEndPr/>
         <w:sdtContent>
           <w:r>
             <w:rPr>
@@ -2311,6 +2301,7 @@
           <w:noProof/>
           <w:lang w:val="es-ES"/>
         </w:rPr>
+        <w:lastRenderedPageBreak/>
         <w:drawing>
           <wp:inline distT="0" distB="0" distL="0" distR="0" wp14:anchorId="5E44D576" wp14:editId="7E1F773B">
             <wp:extent cx="5731510" cy="3350260"/>
@@ -2535,7 +2526,6 @@
           <w15:appearance w15:val="hidden"/>
           <w:text/>
         </w:sdtPr>
-        <w:sdtEndPr/>
         <w:sdtContent>
           <w:r>
             <w:t xml:space="preserve">  </w:t>
@@ -2581,6 +2571,7 @@
         <w:rPr>
           <w:rFonts w:cstheme="majorHAnsi"/>
         </w:rPr>
+        <w:lastRenderedPageBreak/>
         <w:t>MANDATORY</w:t>
       </w:r>
       <w:r>
@@ -2806,7 +2797,6 @@
           <w15:appearance w15:val="hidden"/>
           <w:text/>
         </w:sdtPr>
-        <w:sdtEndPr/>
         <w:sdtContent>
           <w:r>
             <w:rPr>
@@ -2942,6 +2932,7 @@
         <w:rPr>
           <w:lang w:val="es-ES"/>
         </w:rPr>
+        <w:lastRenderedPageBreak/>
         <w:t>RC: en efecto, hay un lapsus en el comentario.  Se hacía referencia realmente a customer3.  Se revisa de nuevo el proyecto.  Se entra en el sistema como customer3 y como se puede comprobar el resultado es el mismo (mire en el faldón “Summary” el usuario y el role activos.</w:t>
       </w:r>
     </w:p>
@@ -3100,6 +3091,7 @@
         <w:rPr>
           <w:lang w:val="es-ES"/>
         </w:rPr>
+        <w:lastRenderedPageBreak/>
         <w:t xml:space="preserve">Por lo tanto, parece que sólo es posible gestionar las reservas, no los  pasajeros, que son una entidad independiende de las reservas. </w:t>
       </w:r>
     </w:p>
@@ -3301,7 +3293,6 @@
           <w15:appearance w15:val="hidden"/>
           <w:text/>
         </w:sdtPr>
-        <w:sdtEndPr/>
         <w:sdtContent>
           <w:r>
             <w:rPr>
@@ -3466,7 +3457,14 @@
         <w:rPr>
           <w:lang w:val="es-ES"/>
         </w:rPr>
-        <w:t xml:space="preserve"> profile data, si me fijo en la imagen que ha adjuntado para este error </w:t>
+        <w:t xml:space="preserve"> profile data, si me fijo en la </w:t>
+      </w:r>
+      <w:r>
+        <w:rPr>
+          <w:lang w:val="es-ES"/>
+        </w:rPr>
+        <w:lastRenderedPageBreak/>
+        <w:t xml:space="preserve">imagen que ha adjuntado para este error </w:t>
       </w:r>
       <w:r>
         <w:rPr>
@@ -3589,6 +3587,7 @@
           <w:noProof/>
           <w:lang w:val="es-ES"/>
         </w:rPr>
+        <w:lastRenderedPageBreak/>
         <w:drawing>
           <wp:inline distT="0" distB="0" distL="0" distR="0" wp14:anchorId="0786603B" wp14:editId="2C4423A1">
             <wp:extent cx="5731510" cy="2289175"/>
@@ -3807,6 +3806,7 @@
           <w:bCs/>
           <w:lang w:val="es-ES"/>
         </w:rPr>
+        <w:lastRenderedPageBreak/>
         <w:t>NOTA TRAS LA REVISIÓN:</w:t>
       </w:r>
     </w:p>
@@ -3986,7 +3986,6 @@
           <w15:appearance w15:val="hidden"/>
           <w:text/>
         </w:sdtPr>
-        <w:sdtEndPr/>
         <w:sdtContent>
           <w:r>
             <w:t xml:space="preserve"> </w:t>
@@ -4019,6 +4018,7 @@
         <w:rPr>
           <w:rFonts w:cstheme="majorHAnsi"/>
         </w:rPr>
+        <w:lastRenderedPageBreak/>
         <w:t>MANDATORY</w:t>
       </w:r>
       <w:r>
@@ -4083,7 +4083,6 @@
           <w15:appearance w15:val="hidden"/>
           <w:text/>
         </w:sdtPr>
-        <w:sdtEndPr/>
         <w:sdtContent>
           <w:r>
             <w:rPr>
@@ -4308,7 +4307,6 @@
           </w:placeholder>
           <w:text/>
         </w:sdtPr>
-        <w:sdtEndPr/>
         <w:sdtContent>
           <w:r>
             <w:t xml:space="preserve"> </w:t>
@@ -4369,7 +4367,6 @@
           <w15:appearance w15:val="hidden"/>
           <w:text/>
         </w:sdtPr>
-        <w:sdtEndPr/>
         <w:sdtContent>
           <w:r>
             <w:t>X</w:t>
@@ -4412,14 +4409,16 @@
           </w:placeholder>
           <w:text/>
         </w:sdtPr>
-        <w:sdtEndPr/>
         <w:sdtContent>
           <w:r>
-            <w:t xml:space="preserve">  </w:t>
+            <w:t xml:space="preserve"> </w:t>
           </w:r>
           <w:r>
             <w:t>X</w:t>
           </w:r>
+          <w:r>
+            <w:t xml:space="preserve">  </w:t>
+          </w:r>
         </w:sdtContent>
       </w:sdt>
       <w:permEnd w:id="966666940"/>
@@ -4462,6 +4461,7 @@
         <w:rPr>
           <w:rFonts w:cstheme="majorHAnsi"/>
         </w:rPr>
+        <w:lastRenderedPageBreak/>
         <w:t>SUPPLEMENTARY I</w:t>
       </w:r>
       <w:r>
@@ -4712,6 +4712,7 @@
         <w:rPr>
           <w:rFonts w:cstheme="majorHAnsi"/>
         </w:rPr>
+        <w:lastRenderedPageBreak/>
         <w:t>SUPPLEMENTARY I</w:t>
       </w:r>
       <w:r>
@@ -4992,13 +4993,24 @@
           <w15:appearance w15:val="hidden"/>
           <w:text/>
         </w:sdtPr>
-        <w:sdtEndPr/>
         <w:sdtContent>
           <w:r>
             <w:rPr>
               <w:lang w:val="en-US"/>
             </w:rPr>
-            <w:t xml:space="preserve">    </w:t>
+            <w:t xml:space="preserve"> </w:t>
+          </w:r>
+          <w:r>
+            <w:rPr>
+              <w:lang w:val="en-US"/>
+            </w:rPr>
+            <w:t xml:space="preserve"> X</w:t>
+          </w:r>
+          <w:r>
+            <w:rPr>
+              <w:lang w:val="en-US"/>
+            </w:rPr>
+            <w:t xml:space="preserve">  </w:t>
           </w:r>
         </w:sdtContent>
       </w:sdt>
@@ -5155,10 +5167,15 @@
           <w15:appearance w15:val="hidden"/>
           <w:text/>
         </w:sdtPr>
-        <w:sdtEndPr/>
         <w:sdtContent>
           <w:r>
-            <w:t xml:space="preserve">    </w:t>
+            <w:t xml:space="preserve">  </w:t>
+          </w:r>
+          <w:r>
+            <w:t xml:space="preserve">X </w:t>
+          </w:r>
+          <w:r>
+            <w:t xml:space="preserve">  </w:t>
           </w:r>
         </w:sdtContent>
       </w:sdt>
@@ -5188,6 +5205,7 @@
         <w:rPr>
           <w:rFonts w:cstheme="majorHAnsi"/>
         </w:rPr>
+        <w:lastRenderedPageBreak/>
         <w:t>SUPPLEMENTARY I</w:t>
       </w:r>
       <w:r>
@@ -5311,10 +5329,15 @@
           <w15:appearance w15:val="hidden"/>
           <w:text/>
         </w:sdtPr>
-        <w:sdtEndPr/>
         <w:sdtContent>
           <w:r>
-            <w:t xml:space="preserve">    </w:t>
+            <w:t xml:space="preserve">  </w:t>
+          </w:r>
+          <w:r>
+            <w:t xml:space="preserve">X </w:t>
+          </w:r>
+          <w:r>
+            <w:t xml:space="preserve">  </w:t>
           </w:r>
         </w:sdtContent>
       </w:sdt>
@@ -5375,10 +5398,15 @@
           <w15:appearance w15:val="hidden"/>
           <w:text/>
         </w:sdtPr>
-        <w:sdtEndPr/>
         <w:sdtContent>
           <w:r>
-            <w:t xml:space="preserve">    </w:t>
+            <w:t xml:space="preserve">  </w:t>
+          </w:r>
+          <w:r>
+            <w:t xml:space="preserve">X </w:t>
+          </w:r>
+          <w:r>
+            <w:t xml:space="preserve">  </w:t>
           </w:r>
         </w:sdtContent>
       </w:sdt>
@@ -5457,10 +5485,15 @@
           <w15:appearance w15:val="hidden"/>
           <w:text/>
         </w:sdtPr>
-        <w:sdtEndPr/>
         <w:sdtContent>
           <w:r>
-            <w:t xml:space="preserve">    </w:t>
+            <w:t xml:space="preserve">  </w:t>
+          </w:r>
+          <w:r>
+            <w:t xml:space="preserve">X </w:t>
+          </w:r>
+          <w:r>
+            <w:t xml:space="preserve"> </w:t>
           </w:r>
         </w:sdtContent>
       </w:sdt>
@@ -5545,7 +5578,6 @@
           <w15:appearance w15:val="hidden"/>
           <w:text/>
         </w:sdtPr>
-        <w:sdtEndPr/>
         <w:sdtContent>
           <w:r>
             <w:rPr>
@@ -5554,7 +5586,7 @@
               <w:szCs w:val="22"/>
               <w14:ligatures w14:val="none"/>
             </w:rPr>
-            <w:t xml:space="preserve">    </w:t>
+            <w:t xml:space="preserve">  </w:t>
           </w:r>
         </w:sdtContent>
       </w:sdt>
@@ -5565,7 +5597,16 @@
           <w:szCs w:val="22"/>
           <w14:ligatures w14:val="none"/>
         </w:rPr>
-        <w:t xml:space="preserve">    </w:t>
+        <w:t>X</w:t>
+      </w:r>
+      <w:r>
+        <w:rPr>
+          <w:kern w:val="0"/>
+          <w:sz w:val="22"/>
+          <w:szCs w:val="22"/>
+          <w14:ligatures w14:val="none"/>
+        </w:rPr>
+        <w:t xml:space="preserve">   </w:t>
       </w:r>
       <w:permEnd w:id="1684496906"/>
     </w:p>
@@ -5686,7 +5727,6 @@
           </w:placeholder>
           <w:text/>
         </w:sdtPr>
-        <w:sdtEndPr/>
         <w:sdtContent>
           <w:r>
             <w:t xml:space="preserve">    </w:t>
@@ -5726,6 +5766,7 @@
         <w:rPr>
           <w:rFonts w:cstheme="majorHAnsi"/>
         </w:rPr>
+        <w:lastRenderedPageBreak/>
         <w:t>SUPPLEMENTARY I</w:t>
       </w:r>
       <w:r>
@@ -5925,7 +5966,6 @@
           <w15:appearance w15:val="hidden"/>
           <w:text/>
         </w:sdtPr>
-        <w:sdtEndPr/>
         <w:sdtContent>
           <w:r>
             <w:t xml:space="preserve">    </w:t>
@@ -5983,7 +6023,6 @@
           <w15:appearance w15:val="hidden"/>
           <w:text/>
         </w:sdtPr>
-        <w:sdtEndPr/>
         <w:sdtContent>
           <w:r>
             <w:t xml:space="preserve">    </w:t>
@@ -6029,6 +6068,7 @@
         <w:rPr>
           <w:rFonts w:cstheme="majorHAnsi"/>
         </w:rPr>
+        <w:lastRenderedPageBreak/>
         <w:t>SUPPLEMENTARY II</w:t>
       </w:r>
       <w:r>
@@ -6225,7 +6265,6 @@
           <w15:appearance w15:val="hidden"/>
           <w:text/>
         </w:sdtPr>
-        <w:sdtEndPr/>
         <w:sdtContent>
           <w:r>
             <w:t xml:space="preserve">    </w:t>
@@ -6263,7 +6302,6 @@
           <w15:appearance w15:val="hidden"/>
           <w:text/>
         </w:sdtPr>
-        <w:sdtEndPr/>
         <w:sdtContent>
           <w:r>
             <w:t xml:space="preserve">    </w:t>
@@ -6343,6 +6381,7 @@
         <w:rPr>
           <w:rFonts w:cstheme="majorHAnsi"/>
         </w:rPr>
+        <w:lastRenderedPageBreak/>
         <w:t>SUPPLEMENTARY II</w:t>
       </w:r>
       <w:r>
@@ -6455,7 +6494,6 @@
           <w15:appearance w15:val="hidden"/>
           <w:text/>
         </w:sdtPr>
-        <w:sdtEndPr/>
         <w:sdtContent>
           <w:r>
             <w:rPr>
@@ -6618,7 +6656,6 @@
           <w15:appearance w15:val="hidden"/>
           <w:text/>
         </w:sdtPr>
-        <w:sdtEndPr/>
         <w:sdtContent>
           <w:r>
             <w:t xml:space="preserve">    </w:t>
@@ -6659,7 +6696,6 @@
           <w15:appearance w15:val="hidden"/>
           <w:text/>
         </w:sdtPr>
-        <w:sdtEndPr/>
         <w:sdtContent>
           <w:r>
             <w:rPr>
@@ -6698,6 +6734,7 @@
         <w:rPr>
           <w:rFonts w:cstheme="majorHAnsi"/>
         </w:rPr>
+        <w:lastRenderedPageBreak/>
         <w:t>SUPPLEMENTARY II</w:t>
       </w:r>
       <w:r>
@@ -6828,7 +6865,6 @@
           </w:placeholder>
           <w:text/>
         </w:sdtPr>
-        <w:sdtEndPr/>
         <w:sdtContent>
           <w:r>
             <w:t xml:space="preserve">    </w:t>
@@ -6899,7 +6935,6 @@
           </w:placeholder>
           <w:text/>
         </w:sdtPr>
-        <w:sdtEndPr/>
         <w:sdtContent>
           <w:r>
             <w:t xml:space="preserve">    </w:t>
@@ -7020,7 +7055,6 @@
           <w15:appearance w15:val="hidden"/>
           <w:text/>
         </w:sdtPr>
-        <w:sdtEndPr/>
         <w:sdtContent>
           <w:r>
             <w:t xml:space="preserve">    </w:t>
@@ -7057,7 +7091,6 @@
           </w:placeholder>
           <w:text/>
         </w:sdtPr>
-        <w:sdtEndPr/>
         <w:sdtContent>
           <w:r>
             <w:t xml:space="preserve">    </w:t>
@@ -7097,6 +7130,7 @@
         <w:rPr>
           <w:rFonts w:cstheme="majorHAnsi"/>
         </w:rPr>
+        <w:lastRenderedPageBreak/>
         <w:t>SUPPLEMENTARY II</w:t>
       </w:r>
       <w:r>
@@ -7266,7 +7300,6 @@
           <w15:appearance w15:val="hidden"/>
           <w:text/>
         </w:sdtPr>
-        <w:sdtEndPr/>
         <w:sdtContent>
           <w:r>
             <w:t xml:space="preserve">    </w:t>
@@ -7317,7 +7350,6 @@
           </w:placeholder>
           <w:text/>
         </w:sdtPr>
-        <w:sdtEndPr/>
         <w:sdtContent>
           <w:r>
             <w:t xml:space="preserve">    </w:t>
@@ -7354,7 +7386,6 @@
           </w:placeholder>
           <w:text/>
         </w:sdtPr>
-        <w:sdtEndPr/>
         <w:sdtContent>
           <w:r>
             <w:t xml:space="preserve">    </w:t>
@@ -11223,6 +11254,7 @@
     <w:rsid w:val="007C004C"/>
     <w:rsid w:val="007E266D"/>
     <w:rsid w:val="007E6C7A"/>
+    <w:rsid w:val="007F308A"/>
     <w:rsid w:val="00820F1D"/>
     <w:rsid w:val="00824BFD"/>
     <w:rsid w:val="00826E9D"/>
@@ -11231,6 +11263,7 @@
     <w:rsid w:val="0093034B"/>
     <w:rsid w:val="00944E58"/>
     <w:rsid w:val="00953D97"/>
+    <w:rsid w:val="00967FCF"/>
     <w:rsid w:val="00975F4E"/>
     <w:rsid w:val="00990B95"/>
     <w:rsid w:val="00997EE8"/>

</xml_diff>